<commit_message>
implemented the see code links
</commit_message>
<xml_diff>
--- a/files/MD_ISLAM_CV .docx
+++ b/files/MD_ISLAM_CV .docx
@@ -225,6 +225,16 @@
     <w:p>
       <w:pPr>
         <w:spacing w:after="0"/>
+        <w:rPr>
+          <w:rFonts w:ascii="Raleway Medium" w:hAnsi="Raleway Medium"/>
+          <w:sz w:val="20"/>
+          <w:szCs w:val="20"/>
+        </w:rPr>
+      </w:pPr>
+    </w:p>
+    <w:p>
+      <w:pPr>
+        <w:spacing w:after="0"/>
         <w:jc w:val="right"/>
         <w:rPr>
           <w:rFonts w:ascii="Raleway Medium" w:hAnsi="Raleway Medium"/>
@@ -240,6 +250,51 @@
           <w:sz w:val="20"/>
           <w:szCs w:val="20"/>
         </w:rPr>
+        <w:t>Website</w:t>
+      </w:r>
+    </w:p>
+    <w:p>
+      <w:pPr>
+        <w:spacing w:after="0"/>
+        <w:jc w:val="right"/>
+        <w:rPr>
+          <w:rFonts w:ascii="Raleway Medium" w:hAnsi="Raleway Medium"/>
+          <w:color w:val="000000" w:themeColor="text1"/>
+          <w:sz w:val="20"/>
+          <w:szCs w:val="20"/>
+        </w:rPr>
+      </w:pPr>
+      <w:hyperlink r:id="rId7" w:history="1">
+        <w:r>
+          <w:rPr>
+            <w:rStyle w:val="Hyperlink"/>
+            <w:rFonts w:ascii="Raleway Medium" w:hAnsi="Raleway Medium"/>
+            <w:color w:val="000000" w:themeColor="text1"/>
+            <w:sz w:val="20"/>
+            <w:szCs w:val="20"/>
+          </w:rPr>
+          <w:t>https://md-moijul.github.io/</w:t>
+        </w:r>
+      </w:hyperlink>
+    </w:p>
+    <w:p>
+      <w:pPr>
+        <w:spacing w:after="0"/>
+        <w:jc w:val="right"/>
+        <w:rPr>
+          <w:rFonts w:ascii="Raleway Medium" w:hAnsi="Raleway Medium"/>
+          <w:color w:val="00B050"/>
+          <w:sz w:val="20"/>
+          <w:szCs w:val="20"/>
+        </w:rPr>
+      </w:pPr>
+      <w:r>
+        <w:rPr>
+          <w:rFonts w:ascii="Raleway Medium" w:hAnsi="Raleway Medium"/>
+          <w:color w:val="00B050"/>
+          <w:sz w:val="20"/>
+          <w:szCs w:val="20"/>
+        </w:rPr>
         <w:t>LinkedIn</w:t>
       </w:r>
     </w:p>
@@ -253,7 +308,7 @@
           <w:szCs w:val="20"/>
         </w:rPr>
       </w:pPr>
-      <w:hyperlink r:id="rId7" w:history="1">
+      <w:hyperlink r:id="rId8" w:history="1">
         <w:r>
           <w:rPr>
             <w:rStyle w:val="Hyperlink"/>
@@ -304,7 +359,7 @@
           <w:szCs w:val="20"/>
         </w:rPr>
       </w:pPr>
-      <w:hyperlink r:id="rId8" w:history="1">
+      <w:hyperlink r:id="rId9" w:history="1">
         <w:r>
           <w:rPr>
             <w:rStyle w:val="Hyperlink"/>
@@ -610,7 +665,25 @@
           <w:sz w:val="20"/>
           <w:szCs w:val="20"/>
         </w:rPr>
-        <w:t>for the Back-End, CSS and JS for the Front-End. SQLite to solve the problem of selling items outside of our website.</w:t>
+        <w:t xml:space="preserve">for the </w:t>
+      </w:r>
+      <w:proofErr w:type="gramStart"/>
+      <w:r>
+        <w:rPr>
+          <w:rFonts w:ascii="Raleway Medium" w:hAnsi="Raleway Medium"/>
+          <w:sz w:val="20"/>
+          <w:szCs w:val="20"/>
+        </w:rPr>
+        <w:t>Back-End</w:t>
+      </w:r>
+      <w:proofErr w:type="gramEnd"/>
+      <w:r>
+        <w:rPr>
+          <w:rFonts w:ascii="Raleway Medium" w:hAnsi="Raleway Medium"/>
+          <w:sz w:val="20"/>
+          <w:szCs w:val="20"/>
+        </w:rPr>
+        <w:t>, CSS and JS for the Front-End. SQLite to solve the problem of selling items outside of our website.</w:t>
       </w:r>
       <w:r>
         <w:rPr>
@@ -860,7 +933,25 @@
           <w:sz w:val="20"/>
           <w:szCs w:val="20"/>
         </w:rPr>
-        <w:t>Made a bot for personal Discord server, where the bot could reply with basic Q&amp;A , tell a joke (from API) and play rock-paper-sizer game, etc</w:t>
+        <w:t>Made a bot for personal Discord server, where the bot could reply with basic Q&amp;</w:t>
+      </w:r>
+      <w:proofErr w:type="gramStart"/>
+      <w:r>
+        <w:rPr>
+          <w:rFonts w:ascii="Raleway Medium" w:hAnsi="Raleway Medium"/>
+          <w:sz w:val="20"/>
+          <w:szCs w:val="20"/>
+        </w:rPr>
+        <w:t>A ,</w:t>
+      </w:r>
+      <w:proofErr w:type="gramEnd"/>
+      <w:r>
+        <w:rPr>
+          <w:rFonts w:ascii="Raleway Medium" w:hAnsi="Raleway Medium"/>
+          <w:sz w:val="20"/>
+          <w:szCs w:val="20"/>
+        </w:rPr>
+        <w:t xml:space="preserve"> tell a joke (from API) and play rock-paper-sizer game, etc</w:t>
       </w:r>
     </w:p>
     <w:p>
@@ -2447,8 +2538,18 @@
           <w:sz w:val="20"/>
           <w:szCs w:val="20"/>
         </w:rPr>
-        <w:t>Built and Trained</w:t>
-      </w:r>
+        <w:t xml:space="preserve">Built and </w:t>
+      </w:r>
+      <w:proofErr w:type="gramStart"/>
+      <w:r>
+        <w:rPr>
+          <w:rFonts w:ascii="Raleway Medium" w:hAnsi="Raleway Medium"/>
+          <w:sz w:val="20"/>
+          <w:szCs w:val="20"/>
+        </w:rPr>
+        <w:t>Trained</w:t>
+      </w:r>
+      <w:proofErr w:type="gramEnd"/>
       <w:r>
         <w:rPr>
           <w:rFonts w:ascii="Raleway Medium" w:hAnsi="Raleway Medium"/>
@@ -2592,7 +2693,16 @@
           <w:sz w:val="20"/>
           <w:szCs w:val="20"/>
         </w:rPr>
-        <w:t xml:space="preserve"> and </w:t>
+        <w:t xml:space="preserve"> </w:t>
+      </w:r>
+      <w:proofErr w:type="gramStart"/>
+      <w:r>
+        <w:rPr>
+          <w:rFonts w:ascii="Raleway Medium" w:hAnsi="Raleway Medium"/>
+          <w:sz w:val="20"/>
+          <w:szCs w:val="20"/>
+        </w:rPr>
+        <w:t xml:space="preserve">and </w:t>
       </w:r>
       <w:r>
         <w:rPr>
@@ -2602,6 +2712,7 @@
         </w:rPr>
         <w:t xml:space="preserve"> threads</w:t>
       </w:r>
+      <w:proofErr w:type="gramEnd"/>
       <w:r>
         <w:rPr>
           <w:rFonts w:ascii="Raleway Medium" w:hAnsi="Raleway Medium"/>
@@ -2985,7 +3096,7 @@
       </w:r>
     </w:p>
     <w:sectPr>
-      <w:footerReference w:type="default" r:id="rId9"/>
+      <w:footerReference w:type="default" r:id="rId10"/>
       <w:type w:val="continuous"/>
       <w:pgSz w:w="11906" w:h="16838"/>
       <w:pgMar w:top="1440" w:right="1440" w:bottom="1440" w:left="1440" w:header="708" w:footer="708" w:gutter="0"/>

</xml_diff>